<commit_message>
Deploy preview for PR 12 🛫
</commit_message>
<xml_diff>
--- a/pr-preview/pr-12/UCD-SeRG-Lab-Manual.docx
+++ b/pr-preview/pr-12/UCD-SeRG-Lab-Manual.docx
@@ -15,7 +15,15 @@
         <w:pStyle w:val="Author"/>
       </w:pPr>
       <w:r>
-        <w:t xml:space="preserve">Drs. Kristen Aiemjoy and Ezra Morrison</w:t>
+        <w:t xml:space="preserve">Kristen Aiemjoy</w:t>
+      </w:r>
+    </w:p>
+    <w:p>
+      <w:pPr>
+        <w:pStyle w:val="Author"/>
+      </w:pPr>
+      <w:r>
+        <w:t xml:space="preserve">Ezra Morrison</w:t>
       </w:r>
     </w:p>
     <w:p>

</xml_diff>